<commit_message>
added in week #8 update
</commit_message>
<xml_diff>
--- a/semesterdocev.docx
+++ b/semesterdocev.docx
@@ -87,6 +87,105 @@
         <w:pStyle w:val="ListParagraph"/>
         <w:numPr>
           <w:ilvl w:val="0"/>
+          <w:numId w:val="7"/>
+        </w:numPr>
+      </w:pPr>
+      <w:r>
+        <w:t>Week #8:</w:t>
+      </w:r>
+    </w:p>
+    <w:p>
+      <w:pPr>
+        <w:pStyle w:val="ListParagraph"/>
+        <w:numPr>
+          <w:ilvl w:val="1"/>
+          <w:numId w:val="7"/>
+        </w:numPr>
+      </w:pPr>
+      <w:r>
+        <w:t>This week we were given an assignment sheet for the Midterm Project</w:t>
+      </w:r>
+    </w:p>
+    <w:p>
+      <w:pPr>
+        <w:pStyle w:val="ListParagraph"/>
+        <w:numPr>
+          <w:ilvl w:val="1"/>
+          <w:numId w:val="7"/>
+        </w:numPr>
+      </w:pPr>
+      <w:r>
+        <w:t xml:space="preserve">We also did a Kahoot review on </w:t>
+      </w:r>
+      <w:r>
+        <w:t>a Github test for next week</w:t>
+      </w:r>
+    </w:p>
+    <w:p>
+      <w:pPr>
+        <w:pStyle w:val="ListParagraph"/>
+        <w:numPr>
+          <w:ilvl w:val="1"/>
+          <w:numId w:val="7"/>
+        </w:numPr>
+      </w:pPr>
+      <w:r>
+        <w:t xml:space="preserve">We started coding and planning for </w:t>
+      </w:r>
+      <w:r>
+        <w:t xml:space="preserve">the Midterm Project in our own </w:t>
+      </w:r>
+      <w:r>
+        <w:t>Groups (</w:t>
+      </w:r>
+      <w:r>
+        <w:t xml:space="preserve">Jesse, Jerry, Justin, </w:t>
+      </w:r>
+      <w:r>
+        <w:t>Anthony, and myself)</w:t>
+      </w:r>
+    </w:p>
+    <w:p>
+      <w:pPr>
+        <w:pStyle w:val="ListParagraph"/>
+        <w:numPr>
+          <w:ilvl w:val="1"/>
+          <w:numId w:val="7"/>
+        </w:numPr>
+      </w:pPr>
+      <w:r>
+        <w:t>Thursday,</w:t>
+      </w:r>
+      <w:r>
+        <w:t xml:space="preserve"> we took a tour in the Make 717 building</w:t>
+      </w:r>
+      <w:r>
+        <w:t xml:space="preserve"> and </w:t>
+      </w:r>
+      <w:r>
+        <w:t>learned</w:t>
+      </w:r>
+      <w:r>
+        <w:t xml:space="preserve"> how we can use their workspace</w:t>
+      </w:r>
+    </w:p>
+    <w:p>
+      <w:pPr>
+        <w:pStyle w:val="ListParagraph"/>
+        <w:numPr>
+          <w:ilvl w:val="0"/>
+          <w:numId w:val="7"/>
+        </w:numPr>
+      </w:pPr>
+      <w:r>
+        <w:t>Week #9:</w:t>
+      </w:r>
+    </w:p>
+    <w:p>
+      <w:pPr>
+        <w:pStyle w:val="ListParagraph"/>
+        <w:numPr>
+          <w:ilvl w:val="1"/>
           <w:numId w:val="7"/>
         </w:numPr>
       </w:pPr>

</xml_diff>

<commit_message>
added week #9 and #10
</commit_message>
<xml_diff>
--- a/semesterdocev.docx
+++ b/semesterdocev.docx
@@ -31,7 +31,13 @@
         </w:numPr>
       </w:pPr>
       <w:r>
-        <w:t>Learned more about Github pages</w:t>
+        <w:t xml:space="preserve">Learned more about </w:t>
+      </w:r>
+      <w:r>
+        <w:t>GitHub</w:t>
+      </w:r>
+      <w:r>
+        <w:t xml:space="preserve"> pages</w:t>
       </w:r>
     </w:p>
     <w:p>
@@ -118,7 +124,13 @@
         <w:t xml:space="preserve">We also did a Kahoot review on </w:t>
       </w:r>
       <w:r>
-        <w:t>a Github test for next week</w:t>
+        <w:t xml:space="preserve">a </w:t>
+      </w:r>
+      <w:r>
+        <w:t>GitHub</w:t>
+      </w:r>
+      <w:r>
+        <w:t xml:space="preserve"> test for next week</w:t>
       </w:r>
     </w:p>
     <w:p>
@@ -179,6 +191,63 @@
       </w:pPr>
       <w:r>
         <w:t>Week #9:</w:t>
+      </w:r>
+    </w:p>
+    <w:p>
+      <w:pPr>
+        <w:pStyle w:val="ListParagraph"/>
+        <w:numPr>
+          <w:ilvl w:val="1"/>
+          <w:numId w:val="7"/>
+        </w:numPr>
+      </w:pPr>
+      <w:r>
+        <w:t xml:space="preserve">Took 2 tests: </w:t>
+      </w:r>
+      <w:r>
+        <w:t>GitHub</w:t>
+      </w:r>
+      <w:r>
+        <w:t xml:space="preserve"> and </w:t>
+      </w:r>
+      <w:r>
+        <w:t>CSS</w:t>
+      </w:r>
+    </w:p>
+    <w:p>
+      <w:pPr>
+        <w:pStyle w:val="ListParagraph"/>
+        <w:numPr>
+          <w:ilvl w:val="1"/>
+          <w:numId w:val="7"/>
+        </w:numPr>
+      </w:pPr>
+      <w:r>
+        <w:t>Worked on tech Project, most of it was done</w:t>
+      </w:r>
+    </w:p>
+    <w:p>
+      <w:pPr>
+        <w:pStyle w:val="ListParagraph"/>
+        <w:numPr>
+          <w:ilvl w:val="1"/>
+          <w:numId w:val="7"/>
+        </w:numPr>
+      </w:pPr>
+      <w:r>
+        <w:t>Learned about Retrospective</w:t>
+      </w:r>
+    </w:p>
+    <w:p>
+      <w:pPr>
+        <w:pStyle w:val="ListParagraph"/>
+        <w:numPr>
+          <w:ilvl w:val="0"/>
+          <w:numId w:val="7"/>
+        </w:numPr>
+      </w:pPr>
+      <w:r>
+        <w:t>Week #10:</w:t>
       </w:r>
     </w:p>
     <w:p>

</xml_diff>

<commit_message>
added in week 9 and 10
</commit_message>
<xml_diff>
--- a/semesterdocev.docx
+++ b/semesterdocev.docx
@@ -258,8 +258,98 @@
           <w:numId w:val="7"/>
         </w:numPr>
       </w:pPr>
+      <w:r>
+        <w:t xml:space="preserve">Took a test in Structure and Data </w:t>
+      </w:r>
+    </w:p>
+    <w:p>
+      <w:pPr>
+        <w:pStyle w:val="ListParagraph"/>
+        <w:numPr>
+          <w:ilvl w:val="1"/>
+          <w:numId w:val="7"/>
+        </w:numPr>
+      </w:pPr>
+      <w:r>
+        <w:t>Started learning JavaScript</w:t>
+      </w:r>
+    </w:p>
+    <w:p>
+      <w:pPr>
+        <w:pStyle w:val="ListParagraph"/>
+        <w:numPr>
+          <w:ilvl w:val="1"/>
+          <w:numId w:val="7"/>
+        </w:numPr>
+      </w:pPr>
+      <w:r>
+        <w:t>Started a new Group Project with Anthony, Jesse, and Myself</w:t>
+      </w:r>
+    </w:p>
+    <w:p>
+      <w:pPr>
+        <w:pStyle w:val="ListParagraph"/>
+        <w:numPr>
+          <w:ilvl w:val="0"/>
+          <w:numId w:val="7"/>
+        </w:numPr>
+      </w:pPr>
+      <w:r>
+        <w:t>Week #11:</w:t>
+      </w:r>
+    </w:p>
+    <w:p>
+      <w:pPr>
+        <w:pStyle w:val="ListParagraph"/>
+        <w:numPr>
+          <w:ilvl w:val="1"/>
+          <w:numId w:val="7"/>
+        </w:numPr>
+      </w:pPr>
+      <w:r>
+        <w:t>Continued working on Group Project</w:t>
+      </w:r>
+    </w:p>
+    <w:p>
+      <w:pPr>
+        <w:pStyle w:val="ListParagraph"/>
+        <w:numPr>
+          <w:ilvl w:val="1"/>
+          <w:numId w:val="7"/>
+        </w:numPr>
+      </w:pPr>
+      <w:r>
+        <w:lastRenderedPageBreak/>
+        <w:t>Learned a little more JavaScript</w:t>
+      </w:r>
+    </w:p>
+    <w:p>
+      <w:pPr>
+        <w:pStyle w:val="ListParagraph"/>
+        <w:numPr>
+          <w:ilvl w:val="1"/>
+          <w:numId w:val="7"/>
+        </w:numPr>
+      </w:pPr>
       <w:bookmarkStart w:id="0" w:name="_GoBack"/>
       <w:bookmarkEnd w:id="0"/>
+    </w:p>
+    <w:p>
+      <w:pPr>
+        <w:pStyle w:val="ListParagraph"/>
+        <w:numPr>
+          <w:ilvl w:val="0"/>
+          <w:numId w:val="7"/>
+        </w:numPr>
+      </w:pPr>
+      <w:r>
+        <w:t>Week #12:</w:t>
+      </w:r>
+    </w:p>
+    <w:p>
+      <w:pPr>
+        <w:ind w:left="2160"/>
+      </w:pPr>
     </w:p>
     <w:p>
       <w:pPr>

</xml_diff>

<commit_message>
added in week #11 and update on 12
</commit_message>
<xml_diff>
--- a/semesterdocev.docx
+++ b/semesterdocev.docx
@@ -331,20 +331,47 @@
           <w:numId w:val="7"/>
         </w:numPr>
       </w:pPr>
+      <w:r>
+        <w:t>Practiced some JavaScript</w:t>
+      </w:r>
+    </w:p>
+    <w:p>
+      <w:pPr>
+        <w:pStyle w:val="ListParagraph"/>
+        <w:numPr>
+          <w:ilvl w:val="0"/>
+          <w:numId w:val="7"/>
+        </w:numPr>
+      </w:pPr>
+      <w:r>
+        <w:t>Week #12:</w:t>
+      </w:r>
+    </w:p>
+    <w:p>
+      <w:pPr>
+        <w:pStyle w:val="ListParagraph"/>
+        <w:numPr>
+          <w:ilvl w:val="1"/>
+          <w:numId w:val="7"/>
+        </w:numPr>
+      </w:pPr>
+      <w:r>
+        <w:t xml:space="preserve">Reviewed </w:t>
+      </w:r>
+      <w:r>
+        <w:t>some of the JavaScript we learned</w:t>
+      </w:r>
+    </w:p>
+    <w:p>
+      <w:pPr>
+        <w:pStyle w:val="ListParagraph"/>
+        <w:numPr>
+          <w:ilvl w:val="1"/>
+          <w:numId w:val="7"/>
+        </w:numPr>
+      </w:pPr>
       <w:bookmarkStart w:id="0" w:name="_GoBack"/>
       <w:bookmarkEnd w:id="0"/>
-    </w:p>
-    <w:p>
-      <w:pPr>
-        <w:pStyle w:val="ListParagraph"/>
-        <w:numPr>
-          <w:ilvl w:val="0"/>
-          <w:numId w:val="7"/>
-        </w:numPr>
-      </w:pPr>
-      <w:r>
-        <w:t>Week #12:</w:t>
-      </w:r>
     </w:p>
     <w:p>
       <w:pPr>

</xml_diff>

<commit_message>
added in week 12 and updated week 13
</commit_message>
<xml_diff>
--- a/semesterdocev.docx
+++ b/semesterdocev.docx
@@ -121,7 +121,15 @@
         </w:numPr>
       </w:pPr>
       <w:r>
-        <w:t xml:space="preserve">We also did a Kahoot review on </w:t>
+        <w:t xml:space="preserve">We also did a </w:t>
+      </w:r>
+      <w:proofErr w:type="spellStart"/>
+      <w:r>
+        <w:t>Kahoot</w:t>
+      </w:r>
+      <w:proofErr w:type="spellEnd"/>
+      <w:r>
+        <w:t xml:space="preserve"> review on </w:t>
       </w:r>
       <w:r>
         <w:t xml:space="preserve">a </w:t>
@@ -370,8 +378,83 @@
           <w:numId w:val="7"/>
         </w:numPr>
       </w:pPr>
+      <w:r>
+        <w:t xml:space="preserve">Continued Working on our Midterm Group Projects </w:t>
+      </w:r>
+    </w:p>
+    <w:p>
+      <w:pPr>
+        <w:pStyle w:val="ListParagraph"/>
+        <w:numPr>
+          <w:ilvl w:val="1"/>
+          <w:numId w:val="7"/>
+        </w:numPr>
+      </w:pPr>
+      <w:r>
+        <w:t>Industry Presentation: Free-Lance</w:t>
+      </w:r>
+    </w:p>
+    <w:p>
+      <w:pPr>
+        <w:pStyle w:val="ListParagraph"/>
+        <w:numPr>
+          <w:ilvl w:val="0"/>
+          <w:numId w:val="7"/>
+        </w:numPr>
+      </w:pPr>
+      <w:r>
+        <w:t>Week #13:</w:t>
+      </w:r>
+    </w:p>
+    <w:p>
+      <w:pPr>
+        <w:pStyle w:val="ListParagraph"/>
+        <w:numPr>
+          <w:ilvl w:val="1"/>
+          <w:numId w:val="7"/>
+        </w:numPr>
+      </w:pPr>
+      <w:r>
+        <w:t>Wrapped up what I could on Midterm Group Project</w:t>
+      </w:r>
+    </w:p>
+    <w:p>
+      <w:pPr>
+        <w:pStyle w:val="ListParagraph"/>
+        <w:numPr>
+          <w:ilvl w:val="1"/>
+          <w:numId w:val="7"/>
+        </w:numPr>
+      </w:pPr>
+      <w:r>
+        <w:t>Did Kahoots for JavaScript Test on Friday</w:t>
+      </w:r>
+    </w:p>
+    <w:p>
+      <w:pPr>
+        <w:pStyle w:val="ListParagraph"/>
+        <w:numPr>
+          <w:ilvl w:val="1"/>
+          <w:numId w:val="7"/>
+        </w:numPr>
+      </w:pPr>
+      <w:r>
+        <w:t>Performed Presentations with grou</w:t>
+      </w:r>
       <w:bookmarkStart w:id="0" w:name="_GoBack"/>
       <w:bookmarkEnd w:id="0"/>
+      <w:r>
+        <w:t>p and Wednesday and final Ted Talk on Friday</w:t>
+      </w:r>
+    </w:p>
+    <w:p>
+      <w:pPr>
+        <w:pStyle w:val="ListParagraph"/>
+        <w:numPr>
+          <w:ilvl w:val="1"/>
+          <w:numId w:val="7"/>
+        </w:numPr>
+      </w:pPr>
     </w:p>
     <w:p>
       <w:pPr>

</xml_diff>

<commit_message>
Fully updated week #13 and started week #14
</commit_message>
<xml_diff>
--- a/semesterdocev.docx
+++ b/semesterdocev.docx
@@ -121,15 +121,7 @@
         </w:numPr>
       </w:pPr>
       <w:r>
-        <w:t xml:space="preserve">We also did a </w:t>
-      </w:r>
-      <w:proofErr w:type="spellStart"/>
-      <w:r>
-        <w:t>Kahoot</w:t>
-      </w:r>
-      <w:proofErr w:type="spellEnd"/>
-      <w:r>
-        <w:t xml:space="preserve"> review on </w:t>
+        <w:t xml:space="preserve">We also did a Kahoot review on </w:t>
       </w:r>
       <w:r>
         <w:t xml:space="preserve">a </w:t>
@@ -439,22 +431,70 @@
         </w:numPr>
       </w:pPr>
       <w:r>
-        <w:t>Performed Presentations with grou</w:t>
-      </w:r>
+        <w:t>Performed Presentations with group and Wednesday and final Ted Talk on Friday</w:t>
+      </w:r>
+    </w:p>
+    <w:p>
+      <w:pPr>
+        <w:pStyle w:val="ListParagraph"/>
+        <w:numPr>
+          <w:ilvl w:val="1"/>
+          <w:numId w:val="7"/>
+        </w:numPr>
+      </w:pPr>
+      <w:r>
+        <w:t>Kahoot Reviews for JavaScript</w:t>
+      </w:r>
+    </w:p>
+    <w:p>
+      <w:pPr>
+        <w:pStyle w:val="ListParagraph"/>
+        <w:numPr>
+          <w:ilvl w:val="0"/>
+          <w:numId w:val="7"/>
+        </w:numPr>
+      </w:pPr>
+      <w:r>
+        <w:t>Week #14:</w:t>
+      </w:r>
+    </w:p>
+    <w:p>
+      <w:pPr>
+        <w:pStyle w:val="ListParagraph"/>
+        <w:numPr>
+          <w:ilvl w:val="1"/>
+          <w:numId w:val="7"/>
+        </w:numPr>
+      </w:pPr>
+      <w:r>
+        <w:t xml:space="preserve">JavaScript </w:t>
+      </w:r>
+      <w:r>
+        <w:t>Test Part 1 &amp; 2</w:t>
+      </w:r>
+    </w:p>
+    <w:p>
+      <w:pPr>
+        <w:pStyle w:val="ListParagraph"/>
+        <w:numPr>
+          <w:ilvl w:val="1"/>
+          <w:numId w:val="7"/>
+        </w:numPr>
+      </w:pPr>
+      <w:r>
+        <w:t>Working on Final Project</w:t>
+      </w:r>
+    </w:p>
+    <w:p>
+      <w:pPr>
+        <w:pStyle w:val="ListParagraph"/>
+        <w:numPr>
+          <w:ilvl w:val="1"/>
+          <w:numId w:val="7"/>
+        </w:numPr>
+      </w:pPr>
       <w:bookmarkStart w:id="0" w:name="_GoBack"/>
       <w:bookmarkEnd w:id="0"/>
-      <w:r>
-        <w:t>p and Wednesday and final Ted Talk on Friday</w:t>
-      </w:r>
-    </w:p>
-    <w:p>
-      <w:pPr>
-        <w:pStyle w:val="ListParagraph"/>
-        <w:numPr>
-          <w:ilvl w:val="1"/>
-          <w:numId w:val="7"/>
-        </w:numPr>
-      </w:pPr>
     </w:p>
     <w:p>
       <w:pPr>

</xml_diff>

<commit_message>
Finished updating week 14 and added in week 15
</commit_message>
<xml_diff>
--- a/semesterdocev.docx
+++ b/semesterdocev.docx
@@ -493,9 +493,48 @@
           <w:numId w:val="7"/>
         </w:numPr>
       </w:pPr>
+      <w:r>
+        <w:t>First Remote Class day</w:t>
+      </w:r>
+    </w:p>
+    <w:p>
+      <w:pPr>
+        <w:pStyle w:val="ListParagraph"/>
+        <w:numPr>
+          <w:ilvl w:val="0"/>
+          <w:numId w:val="7"/>
+        </w:numPr>
+      </w:pPr>
+      <w:r>
+        <w:t>Week #15:</w:t>
+      </w:r>
+    </w:p>
+    <w:p>
+      <w:pPr>
+        <w:pStyle w:val="ListParagraph"/>
+        <w:numPr>
+          <w:ilvl w:val="1"/>
+          <w:numId w:val="7"/>
+        </w:numPr>
+      </w:pPr>
+      <w:r>
+        <w:t>Continuing work on Final Project</w:t>
+      </w:r>
+    </w:p>
+    <w:p>
+      <w:pPr>
+        <w:pStyle w:val="ListParagraph"/>
+        <w:numPr>
+          <w:ilvl w:val="1"/>
+          <w:numId w:val="7"/>
+        </w:numPr>
+      </w:pPr>
       <w:bookmarkStart w:id="0" w:name="_GoBack"/>
       <w:bookmarkEnd w:id="0"/>
     </w:p>
+    <w:p/>
+    <w:p/>
+    <w:p/>
     <w:p>
       <w:pPr>
         <w:ind w:left="2160"/>

</xml_diff>

<commit_message>
updated week #15 and inputted week #16
</commit_message>
<xml_diff>
--- a/semesterdocev.docx
+++ b/semesterdocev.docx
@@ -519,6 +519,69 @@
       </w:pPr>
       <w:r>
         <w:t>Continuing work on Final Project</w:t>
+      </w:r>
+    </w:p>
+    <w:p>
+      <w:pPr>
+        <w:pStyle w:val="ListParagraph"/>
+        <w:numPr>
+          <w:ilvl w:val="1"/>
+          <w:numId w:val="7"/>
+        </w:numPr>
+      </w:pPr>
+      <w:r>
+        <w:t>First Sprint Retrospective on</w:t>
+      </w:r>
+      <w:r>
+        <w:t xml:space="preserve"> Final Project</w:t>
+      </w:r>
+    </w:p>
+    <w:p>
+      <w:pPr>
+        <w:pStyle w:val="ListParagraph"/>
+        <w:numPr>
+          <w:ilvl w:val="1"/>
+          <w:numId w:val="7"/>
+        </w:numPr>
+      </w:pPr>
+      <w:r>
+        <w:t>Second big part of Project</w:t>
+      </w:r>
+    </w:p>
+    <w:p>
+      <w:pPr>
+        <w:pStyle w:val="ListParagraph"/>
+        <w:numPr>
+          <w:ilvl w:val="1"/>
+          <w:numId w:val="7"/>
+        </w:numPr>
+      </w:pPr>
+      <w:r>
+        <w:t>Joined a new Group</w:t>
+      </w:r>
+    </w:p>
+    <w:p>
+      <w:pPr>
+        <w:pStyle w:val="ListParagraph"/>
+        <w:numPr>
+          <w:ilvl w:val="1"/>
+          <w:numId w:val="7"/>
+        </w:numPr>
+      </w:pPr>
+      <w:r>
+        <w:t>Working on new content for project</w:t>
+      </w:r>
+    </w:p>
+    <w:p>
+      <w:pPr>
+        <w:pStyle w:val="ListParagraph"/>
+        <w:numPr>
+          <w:ilvl w:val="0"/>
+          <w:numId w:val="7"/>
+        </w:numPr>
+      </w:pPr>
+      <w:r>
+        <w:t>Week #16</w:t>
       </w:r>
     </w:p>
     <w:p>

</xml_diff>

<commit_message>
updated week 16 and added final week 17
</commit_message>
<xml_diff>
--- a/semesterdocev.docx
+++ b/semesterdocev.docx
@@ -592,6 +592,69 @@
           <w:numId w:val="7"/>
         </w:numPr>
       </w:pPr>
+      <w:r>
+        <w:t>Continued working on Final Project</w:t>
+      </w:r>
+    </w:p>
+    <w:p>
+      <w:pPr>
+        <w:pStyle w:val="ListParagraph"/>
+        <w:numPr>
+          <w:ilvl w:val="0"/>
+          <w:numId w:val="7"/>
+        </w:numPr>
+      </w:pPr>
+      <w:r>
+        <w:t>Week #17</w:t>
+      </w:r>
+    </w:p>
+    <w:p>
+      <w:pPr>
+        <w:pStyle w:val="ListParagraph"/>
+        <w:numPr>
+          <w:ilvl w:val="1"/>
+          <w:numId w:val="7"/>
+        </w:numPr>
+      </w:pPr>
+      <w:r>
+        <w:t>Continued work on Final Project</w:t>
+      </w:r>
+    </w:p>
+    <w:p>
+      <w:pPr>
+        <w:pStyle w:val="ListParagraph"/>
+        <w:numPr>
+          <w:ilvl w:val="1"/>
+          <w:numId w:val="7"/>
+        </w:numPr>
+      </w:pPr>
+      <w:r>
+        <w:t>Wrapping up Final Project</w:t>
+      </w:r>
+    </w:p>
+    <w:p>
+      <w:pPr>
+        <w:pStyle w:val="ListParagraph"/>
+        <w:numPr>
+          <w:ilvl w:val="1"/>
+          <w:numId w:val="7"/>
+        </w:numPr>
+      </w:pPr>
+      <w:r>
+        <w:t>Final Project Presentation</w:t>
+      </w:r>
+    </w:p>
+    <w:p>
+      <w:pPr>
+        <w:pStyle w:val="ListParagraph"/>
+        <w:numPr>
+          <w:ilvl w:val="1"/>
+          <w:numId w:val="7"/>
+        </w:numPr>
+      </w:pPr>
+      <w:r>
+        <w:t>First Semester Complete!!!</w:t>
+      </w:r>
       <w:bookmarkStart w:id="0" w:name="_GoBack"/>
       <w:bookmarkEnd w:id="0"/>
     </w:p>

</xml_diff>